<commit_message>
added additional formatting to readme
</commit_message>
<xml_diff>
--- a/readme.docx
+++ b/readme.docx
@@ -3,8 +3,25 @@
 <w:document xmlns:wpc="http://schemas.microsoft.com/office/word/2010/wordprocessingCanvas" xmlns:mo="http://schemas.microsoft.com/office/mac/office/2008/main" xmlns:mc="http://schemas.openxmlformats.org/markup-compatibility/2006" xmlns:mv="urn:schemas-microsoft-com:mac:vml" xmlns:o="urn:schemas-microsoft-com:office:office" xmlns:r="http://schemas.openxmlformats.org/officeDocument/2006/relationships" xmlns:m="http://schemas.openxmlformats.org/officeDocument/2006/math" xmlns:v="urn:schemas-microsoft-com:vml" xmlns:wp14="http://schemas.microsoft.com/office/word/2010/wordprocessingDrawing" xmlns:wp="http://schemas.openxmlformats.org/drawingml/2006/wordprocessingDrawing" xmlns:w10="urn:schemas-microsoft-com:office:word" xmlns:w="http://schemas.openxmlformats.org/wordprocessingml/2006/main" xmlns:w14="http://schemas.microsoft.com/office/word/2010/wordml" xmlns:wpg="http://schemas.microsoft.com/office/word/2010/wordprocessingGroup" xmlns:wpi="http://schemas.microsoft.com/office/word/2010/wordprocessingInk" xmlns:wne="http://schemas.microsoft.com/office/word/2006/wordml" xmlns:wps="http://schemas.microsoft.com/office/word/2010/wordprocessingShape" mc:Ignorable="w14 wp14">
   <w:body>
     <w:p>
-      <w:r>
-        <w:t xml:space="preserve">README: Getting Started: </w:t>
+      <w:pPr>
+        <w:rPr>
+          <w:sz w:val="56"/>
+          <w:szCs w:val="56"/>
+        </w:rPr>
+      </w:pPr>
+      <w:r>
+        <w:rPr>
+          <w:sz w:val="56"/>
+          <w:szCs w:val="56"/>
+        </w:rPr>
+        <w:t>README: Getting Started</w:t>
+      </w:r>
+      <w:r>
+        <w:rPr>
+          <w:sz w:val="56"/>
+          <w:szCs w:val="56"/>
+        </w:rPr>
+        <w:t xml:space="preserve"> </w:t>
       </w:r>
     </w:p>
     <w:p/>
@@ -109,12 +126,25 @@
     <w:p/>
     <w:p/>
     <w:p>
-      <w:r>
+      <w:pPr>
+        <w:rPr>
+          <w:sz w:val="40"/>
+          <w:szCs w:val="40"/>
+        </w:rPr>
+      </w:pPr>
+      <w:r>
+        <w:rPr>
+          <w:sz w:val="40"/>
+          <w:szCs w:val="40"/>
+        </w:rPr>
         <w:t>Basic Backend Overview</w:t>
       </w:r>
     </w:p>
     <w:p/>
     <w:p>
+      <w:pPr>
+        <w:ind w:firstLine="720"/>
+      </w:pPr>
       <w:proofErr w:type="gramStart"/>
       <w:r>
         <w:t>schema</w:t>
@@ -126,28 +156,73 @@
     </w:p>
     <w:p/>
     <w:p>
-      <w:r>
+      <w:pPr>
+        <w:rPr>
+          <w:color w:val="0000FF"/>
+          <w:sz w:val="36"/>
+          <w:szCs w:val="36"/>
+        </w:rPr>
+      </w:pPr>
+      <w:r>
+        <w:rPr>
+          <w:color w:val="0000FF"/>
+          <w:sz w:val="36"/>
+          <w:szCs w:val="36"/>
+        </w:rPr>
         <w:t>How Event Creation Works</w:t>
       </w:r>
     </w:p>
     <w:p/>
     <w:p>
-      <w:r>
-        <w:t xml:space="preserve">  Creating an </w:t>
-      </w:r>
-      <w:proofErr w:type="spellStart"/>
-      <w:r>
+      <w:pPr>
+        <w:rPr>
+          <w:b/>
+          <w:sz w:val="32"/>
+          <w:szCs w:val="32"/>
+        </w:rPr>
+      </w:pPr>
+      <w:r>
+        <w:rPr>
+          <w:b/>
+          <w:sz w:val="32"/>
+          <w:szCs w:val="32"/>
+        </w:rPr>
+        <w:t xml:space="preserve">Creating an </w:t>
+      </w:r>
+      <w:proofErr w:type="spellStart"/>
+      <w:r>
+        <w:rPr>
+          <w:b/>
+          <w:sz w:val="32"/>
+          <w:szCs w:val="32"/>
+        </w:rPr>
         <w:t>Opentable</w:t>
       </w:r>
       <w:proofErr w:type="spellEnd"/>
       <w:r>
+        <w:rPr>
+          <w:b/>
+          <w:sz w:val="32"/>
+          <w:szCs w:val="32"/>
+        </w:rPr>
         <w:t xml:space="preserve"> Event</w:t>
       </w:r>
     </w:p>
     <w:p/>
     <w:p>
-      <w:r>
-        <w:t xml:space="preserve">    Step 1: Filling out the Info</w:t>
+      <w:pPr>
+        <w:rPr>
+          <w:b/>
+        </w:rPr>
+      </w:pPr>
+      <w:r>
+        <w:t xml:space="preserve">    </w:t>
+      </w:r>
+      <w:r>
+        <w:rPr>
+          <w:b/>
+        </w:rPr>
+        <w:t>Step 1: Filling out the Info</w:t>
       </w:r>
     </w:p>
     <w:p>
@@ -177,15 +252,32 @@
     </w:p>
     <w:p/>
     <w:p>
-      <w:r>
-        <w:t xml:space="preserve">    Step 2: </w:t>
-      </w:r>
-      <w:proofErr w:type="spellStart"/>
-      <w:r>
+      <w:pPr>
+        <w:rPr>
+          <w:b/>
+        </w:rPr>
+      </w:pPr>
+      <w:r>
+        <w:t xml:space="preserve">    </w:t>
+      </w:r>
+      <w:r>
+        <w:rPr>
+          <w:b/>
+        </w:rPr>
+        <w:t xml:space="preserve">Step 2: </w:t>
+      </w:r>
+      <w:proofErr w:type="spellStart"/>
+      <w:r>
+        <w:rPr>
+          <w:b/>
+        </w:rPr>
         <w:t>Submiting</w:t>
       </w:r>
       <w:proofErr w:type="spellEnd"/>
       <w:r>
+        <w:rPr>
+          <w:b/>
+        </w:rPr>
         <w:t xml:space="preserve"> Event Info</w:t>
       </w:r>
     </w:p>
@@ -224,8 +316,19 @@
     </w:p>
     <w:p/>
     <w:p>
-      <w:r>
-        <w:t xml:space="preserve">    Step 3: Choosing Restaurants Choices</w:t>
+      <w:pPr>
+        <w:rPr>
+          <w:b/>
+        </w:rPr>
+      </w:pPr>
+      <w:r>
+        <w:t xml:space="preserve">    </w:t>
+      </w:r>
+      <w:r>
+        <w:rPr>
+          <w:b/>
+        </w:rPr>
+        <w:t>Step 3: Choosing Restaurants Choices</w:t>
       </w:r>
     </w:p>
     <w:p>
@@ -255,15 +358,32 @@
     </w:p>
     <w:p/>
     <w:p>
-      <w:r>
-        <w:t xml:space="preserve">    Step 4: Submitting </w:t>
-      </w:r>
-      <w:proofErr w:type="spellStart"/>
-      <w:r>
+      <w:pPr>
+        <w:rPr>
+          <w:b/>
+        </w:rPr>
+      </w:pPr>
+      <w:r>
+        <w:t xml:space="preserve">    </w:t>
+      </w:r>
+      <w:r>
+        <w:rPr>
+          <w:b/>
+        </w:rPr>
+        <w:t xml:space="preserve">Step 4: Submitting </w:t>
+      </w:r>
+      <w:proofErr w:type="spellStart"/>
+      <w:r>
+        <w:rPr>
+          <w:b/>
+        </w:rPr>
         <w:t>Restauraunt</w:t>
       </w:r>
       <w:proofErr w:type="spellEnd"/>
       <w:r>
+        <w:rPr>
+          <w:b/>
+        </w:rPr>
         <w:t xml:space="preserve"> Choices</w:t>
       </w:r>
     </w:p>
@@ -284,11 +404,27 @@
     </w:p>
     <w:p>
       <w:r>
-        <w:t xml:space="preserve">      What Happens: Data form the selected restaurants are extracted and turned into Active Record Choices. </w:t>
-      </w:r>
-      <w:proofErr w:type="spellStart"/>
+        <w:t xml:space="preserve">      What Happens: Data form the selected restaurants are extracted and turned into</w:t>
+      </w:r>
+    </w:p>
+    <w:p>
+      <w:r>
+        <w:t xml:space="preserve"> </w:t>
+      </w:r>
+      <w:r>
+        <w:t xml:space="preserve">     </w:t>
+      </w:r>
       <w:proofErr w:type="gramStart"/>
       <w:r>
+        <w:t>Active Record Choices.</w:t>
+      </w:r>
+      <w:proofErr w:type="gramEnd"/>
+      <w:r>
+        <w:t xml:space="preserve"> </w:t>
+      </w:r>
+      <w:proofErr w:type="spellStart"/>
+      <w:proofErr w:type="gramStart"/>
+      <w:r>
         <w:t>choice</w:t>
       </w:r>
       <w:proofErr w:type="gramEnd"/>
@@ -305,7 +441,26 @@
       </w:r>
       <w:proofErr w:type="spellEnd"/>
       <w:r>
-        <w:t xml:space="preserve"> is the </w:t>
+        <w:t xml:space="preserve"> is</w:t>
+      </w:r>
+    </w:p>
+    <w:p>
+      <w:r>
+        <w:t xml:space="preserve">  </w:t>
+      </w:r>
+      <w:r>
+        <w:t xml:space="preserve"> </w:t>
+      </w:r>
+      <w:r>
+        <w:t xml:space="preserve">   </w:t>
+      </w:r>
+      <w:proofErr w:type="gramStart"/>
+      <w:r>
+        <w:t>the</w:t>
+      </w:r>
+      <w:proofErr w:type="gramEnd"/>
+      <w:r>
+        <w:t xml:space="preserve"> </w:t>
       </w:r>
       <w:proofErr w:type="spellStart"/>
       <w:r>
@@ -325,9 +480,22 @@
       </w:r>
     </w:p>
     <w:p/>
-    <w:p>
-      <w:r>
-        <w:t xml:space="preserve">    Step 5: Review Event</w:t>
+    <w:p/>
+    <w:p>
+      <w:pPr>
+        <w:rPr>
+          <w:b/>
+        </w:rPr>
+      </w:pPr>
+      <w:r>
+        <w:lastRenderedPageBreak/>
+        <w:t xml:space="preserve">  </w:t>
+      </w:r>
+      <w:r>
+        <w:rPr>
+          <w:b/>
+        </w:rPr>
+        <w:t xml:space="preserve">  Step 5: Review Event</w:t>
       </w:r>
     </w:p>
     <w:p>
@@ -352,68 +520,530 @@
     </w:p>
     <w:p>
       <w:r>
+        <w:t xml:space="preserve">      What Happens: Event's activated status attribute is now changed to 'activated' so</w:t>
+      </w:r>
+    </w:p>
+    <w:p>
+      <w:r>
+        <w:t xml:space="preserve"> </w:t>
+      </w:r>
+      <w:r>
+        <w:t xml:space="preserve">    </w:t>
+      </w:r>
+      <w:proofErr w:type="gramStart"/>
+      <w:r>
+        <w:t>it</w:t>
+      </w:r>
+      <w:proofErr w:type="gramEnd"/>
+      <w:r>
+        <w:t xml:space="preserve"> can show up on the dashboard. User can now take poll or go back to dashboard</w:t>
+      </w:r>
+    </w:p>
+    <w:p/>
+    <w:p>
+      <w:pPr>
+        <w:rPr>
+          <w:b/>
+          <w:sz w:val="32"/>
+          <w:szCs w:val="32"/>
+        </w:rPr>
+      </w:pPr>
+      <w:r>
+        <w:rPr>
+          <w:b/>
+          <w:sz w:val="32"/>
+          <w:szCs w:val="32"/>
+        </w:rPr>
+        <w:t>Creating a Simple/Anything Goes Event</w:t>
+      </w:r>
+    </w:p>
+    <w:p/>
+    <w:p>
+      <w:pPr>
+        <w:rPr>
+          <w:b/>
+        </w:rPr>
+      </w:pPr>
+      <w:r>
+        <w:t xml:space="preserve">    </w:t>
+      </w:r>
+      <w:r>
+        <w:rPr>
+          <w:b/>
+        </w:rPr>
+        <w:t>Step 1: Filling out the Info</w:t>
+      </w:r>
+    </w:p>
+    <w:p>
+      <w:r>
+        <w:t xml:space="preserve">      Controller Action: simple/</w:t>
+      </w:r>
+      <w:proofErr w:type="spellStart"/>
+      <w:r>
+        <w:t>events#new</w:t>
+      </w:r>
+      <w:proofErr w:type="spellEnd"/>
+    </w:p>
+    <w:p>
+      <w:r>
+        <w:t xml:space="preserve">      View Code: simple/events/_</w:t>
+      </w:r>
+      <w:proofErr w:type="spellStart"/>
+      <w:r>
+        <w:t>new.html.erb</w:t>
+      </w:r>
+      <w:proofErr w:type="spellEnd"/>
+    </w:p>
+    <w:p>
+      <w:r>
+        <w:t xml:space="preserve">      What Happens: nothing</w:t>
+      </w:r>
+    </w:p>
+    <w:p/>
+    <w:p>
+      <w:pPr>
+        <w:rPr>
+          <w:b/>
+        </w:rPr>
+      </w:pPr>
+      <w:r>
+        <w:t xml:space="preserve">    </w:t>
+      </w:r>
+      <w:r>
+        <w:rPr>
+          <w:b/>
+        </w:rPr>
+        <w:t xml:space="preserve">Step 2: </w:t>
+      </w:r>
+      <w:proofErr w:type="spellStart"/>
+      <w:r>
+        <w:rPr>
+          <w:b/>
+        </w:rPr>
+        <w:t>Submiting</w:t>
+      </w:r>
+      <w:proofErr w:type="spellEnd"/>
+      <w:r>
+        <w:rPr>
+          <w:b/>
+        </w:rPr>
+        <w:t xml:space="preserve"> Event Info</w:t>
+      </w:r>
+    </w:p>
+    <w:p>
+      <w:r>
+        <w:t xml:space="preserve">      Controller Action: simple/</w:t>
+      </w:r>
+      <w:proofErr w:type="spellStart"/>
+      <w:r>
+        <w:t>events#create</w:t>
+      </w:r>
+      <w:proofErr w:type="spellEnd"/>
+    </w:p>
+    <w:p>
+      <w:r>
+        <w:t xml:space="preserve">      View Code: none</w:t>
+      </w:r>
+    </w:p>
+    <w:p>
+      <w:r>
+        <w:t xml:space="preserve">      What Happens: An event along with its choices is created with the submitted </w:t>
+      </w:r>
+      <w:proofErr w:type="spellStart"/>
+      <w:r>
+        <w:t>params</w:t>
+      </w:r>
+      <w:proofErr w:type="spellEnd"/>
+      <w:r>
+        <w:t>.</w:t>
+      </w:r>
+    </w:p>
+    <w:p>
+      <w:r>
+        <w:t xml:space="preserve">      Choices are also assigned a question value and a </w:t>
+      </w:r>
+      <w:proofErr w:type="spellStart"/>
+      <w:r>
+        <w:t>choice_type</w:t>
+      </w:r>
+      <w:proofErr w:type="spellEnd"/>
+      <w:r>
+        <w:t xml:space="preserve"> value depending on what was filled out in the form. </w:t>
+      </w:r>
+      <w:proofErr w:type="spellStart"/>
+      <w:proofErr w:type="gramStart"/>
+      <w:r>
+        <w:t>choice</w:t>
+      </w:r>
+      <w:proofErr w:type="gramEnd"/>
+      <w:r>
+        <w:t>_type</w:t>
+      </w:r>
+      <w:proofErr w:type="spellEnd"/>
+      <w:r>
+        <w:t xml:space="preserve"> is used to distinguish between an </w:t>
+      </w:r>
+      <w:proofErr w:type="spellStart"/>
+      <w:r>
+        <w:t>opentable</w:t>
+      </w:r>
+      <w:proofErr w:type="spellEnd"/>
+      <w:r>
+        <w:t xml:space="preserve"> choice and a simple/anything goes choice. </w:t>
+      </w:r>
+    </w:p>
+    <w:p>
+      <w:r>
+        <w:t xml:space="preserve">  </w:t>
+      </w:r>
+    </w:p>
+    <w:p>
+      <w:r>
+        <w:rPr>
+          <w:color w:val="0000FF"/>
+          <w:sz w:val="36"/>
+          <w:szCs w:val="36"/>
+        </w:rPr>
+        <w:t>How Voting Works</w:t>
+      </w:r>
+    </w:p>
+    <w:p>
+      <w:r>
+        <w:t xml:space="preserve">  </w:t>
+      </w:r>
+    </w:p>
+    <w:p>
+      <w:pPr>
+        <w:rPr>
+          <w:b/>
+          <w:sz w:val="32"/>
+          <w:szCs w:val="32"/>
+        </w:rPr>
+      </w:pPr>
+      <w:r>
+        <w:rPr>
+          <w:b/>
+          <w:sz w:val="32"/>
+          <w:szCs w:val="32"/>
+        </w:rPr>
+        <w:t xml:space="preserve">Voting on an </w:t>
+      </w:r>
+      <w:proofErr w:type="spellStart"/>
+      <w:r>
+        <w:rPr>
+          <w:b/>
+          <w:sz w:val="32"/>
+          <w:szCs w:val="32"/>
+        </w:rPr>
+        <w:t>Opentable</w:t>
+      </w:r>
+      <w:proofErr w:type="spellEnd"/>
+      <w:r>
+        <w:rPr>
+          <w:b/>
+          <w:sz w:val="32"/>
+          <w:szCs w:val="32"/>
+        </w:rPr>
+        <w:t xml:space="preserve"> Event</w:t>
+      </w:r>
+    </w:p>
+    <w:p/>
+    <w:p>
+      <w:pPr>
+        <w:rPr>
+          <w:b/>
+        </w:rPr>
+      </w:pPr>
+      <w:r>
+        <w:t xml:space="preserve">    </w:t>
+      </w:r>
+      <w:r>
+        <w:rPr>
+          <w:b/>
+        </w:rPr>
+        <w:t xml:space="preserve">Step 1: </w:t>
+      </w:r>
+      <w:proofErr w:type="spellStart"/>
+      <w:r>
+        <w:rPr>
+          <w:b/>
+        </w:rPr>
+        <w:t>Upvote</w:t>
+      </w:r>
+      <w:proofErr w:type="spellEnd"/>
+      <w:r>
+        <w:rPr>
+          <w:b/>
+        </w:rPr>
+        <w:t>/</w:t>
+      </w:r>
+      <w:proofErr w:type="spellStart"/>
+      <w:r>
+        <w:rPr>
+          <w:b/>
+        </w:rPr>
+        <w:t>Downvoting</w:t>
+      </w:r>
+      <w:proofErr w:type="spellEnd"/>
+      <w:r>
+        <w:rPr>
+          <w:b/>
+        </w:rPr>
+        <w:t xml:space="preserve"> Choices</w:t>
+      </w:r>
+    </w:p>
+    <w:p>
+      <w:r>
+        <w:t xml:space="preserve">      Controller Action: </w:t>
+      </w:r>
+      <w:proofErr w:type="spellStart"/>
+      <w:r>
+        <w:t>choices#index</w:t>
+      </w:r>
+      <w:proofErr w:type="spellEnd"/>
+    </w:p>
+    <w:p>
+      <w:r>
+        <w:t xml:space="preserve">      View Code: choices/index</w:t>
+      </w:r>
+    </w:p>
+    <w:p>
+      <w:r>
+        <w:t xml:space="preserve">      What Happens: Each click on </w:t>
+      </w:r>
+      <w:proofErr w:type="spellStart"/>
+      <w:r>
+        <w:t>upvote</w:t>
+      </w:r>
+      <w:proofErr w:type="spellEnd"/>
+      <w:r>
+        <w:t xml:space="preserve"> and </w:t>
+      </w:r>
+      <w:proofErr w:type="spellStart"/>
+      <w:r>
+        <w:t>downvote</w:t>
+      </w:r>
+      <w:proofErr w:type="spellEnd"/>
+      <w:r>
+        <w:t xml:space="preserve"> modifies the 'yes' </w:t>
+      </w:r>
+      <w:proofErr w:type="spellStart"/>
+      <w:proofErr w:type="gramStart"/>
+      <w:r>
+        <w:t>boolean</w:t>
+      </w:r>
+      <w:proofErr w:type="spellEnd"/>
+      <w:proofErr w:type="gramEnd"/>
+      <w:r>
+        <w:t xml:space="preserve"> </w:t>
+      </w:r>
+      <w:r>
+        <w:t xml:space="preserve">  </w:t>
+      </w:r>
+      <w:r>
+        <w:t xml:space="preserve">attribute on the choice. The choice's new </w:t>
+      </w:r>
+      <w:proofErr w:type="spellStart"/>
+      <w:r>
+        <w:t>yes_count</w:t>
+      </w:r>
+      <w:proofErr w:type="spellEnd"/>
+      <w:r>
+        <w:t xml:space="preserve"> is then displayed via </w:t>
+      </w:r>
+      <w:proofErr w:type="spellStart"/>
+      <w:proofErr w:type="gramStart"/>
+      <w:r>
+        <w:t>ajax</w:t>
+      </w:r>
+      <w:proofErr w:type="spellEnd"/>
+      <w:proofErr w:type="gramEnd"/>
+      <w:r>
+        <w:t>.</w:t>
+      </w:r>
+    </w:p>
+    <w:p/>
+    <w:p>
+      <w:pPr>
+        <w:rPr>
+          <w:b/>
+        </w:rPr>
+      </w:pPr>
+      <w:r>
+        <w:t xml:space="preserve">    </w:t>
+      </w:r>
+      <w:r>
+        <w:rPr>
+          <w:b/>
+        </w:rPr>
+        <w:t>Step 2: Clicking Submit</w:t>
+      </w:r>
+    </w:p>
+    <w:p>
+      <w:r>
+        <w:t xml:space="preserve">      Controller Action: </w:t>
+      </w:r>
+      <w:proofErr w:type="spellStart"/>
+      <w:r>
+        <w:t>choices#decide_vote</w:t>
+      </w:r>
+      <w:proofErr w:type="spellEnd"/>
+    </w:p>
+    <w:p>
+      <w:r>
+        <w:t xml:space="preserve">      View Code: none</w:t>
+      </w:r>
+    </w:p>
+    <w:p>
+      <w:r>
+        <w:t xml:space="preserve">      </w:t>
+      </w:r>
+      <w:proofErr w:type="gramStart"/>
+      <w:r>
+        <w:t>What Happens: All votes for the choice's event are tallied up.</w:t>
+      </w:r>
+      <w:proofErr w:type="gramEnd"/>
+      <w:r>
+        <w:t xml:space="preserve"> If the </w:t>
+      </w:r>
+      <w:proofErr w:type="gramStart"/>
+      <w:r>
+        <w:t>choice</w:t>
+      </w:r>
+      <w:proofErr w:type="gramEnd"/>
+      <w:r>
+        <w:t xml:space="preserve"> with the highest number of 'yes' votes has exceeded the event's 'threshold' attribute. An </w:t>
+      </w:r>
+      <w:proofErr w:type="spellStart"/>
+      <w:proofErr w:type="gramStart"/>
+      <w:r>
+        <w:t>api</w:t>
+      </w:r>
+      <w:proofErr w:type="spellEnd"/>
+      <w:proofErr w:type="gramEnd"/>
+      <w:r>
+        <w:t xml:space="preserve"> call is made to the </w:t>
+      </w:r>
+      <w:proofErr w:type="spellStart"/>
+      <w:r>
+        <w:t>opentable</w:t>
+      </w:r>
+      <w:proofErr w:type="spellEnd"/>
+      <w:r>
+        <w:t xml:space="preserve"> bot to book the reservation This is done in </w:t>
+      </w:r>
+      <w:proofErr w:type="spellStart"/>
+      <w:r>
+        <w:t>opentable#reserve</w:t>
+      </w:r>
+      <w:proofErr w:type="spellEnd"/>
+    </w:p>
+    <w:p/>
+    <w:p>
+      <w:r>
+        <w:t xml:space="preserve">  </w:t>
+      </w:r>
+    </w:p>
+    <w:p/>
+    <w:p/>
+    <w:p/>
+    <w:p>
+      <w:pPr>
+        <w:rPr>
+          <w:b/>
+          <w:sz w:val="32"/>
+          <w:szCs w:val="32"/>
+        </w:rPr>
+      </w:pPr>
+      <w:r>
+        <w:rPr>
+          <w:b/>
+          <w:sz w:val="32"/>
+          <w:szCs w:val="32"/>
+        </w:rPr>
         <w:lastRenderedPageBreak/>
-        <w:t xml:space="preserve">      What Happens: Event's activated status attribute is now changed to 'activated' so it can show up on the dashboard. User can now take poll or go back to dashboard</w:t>
-      </w:r>
-    </w:p>
-    <w:p/>
-    <w:p>
-      <w:r>
-        <w:t xml:space="preserve">  Creating a Simple/Anything Goes Event</w:t>
-      </w:r>
-    </w:p>
-    <w:p/>
-    <w:p>
-      <w:r>
-        <w:t xml:space="preserve">    Step 1: Filling out the Info</w:t>
-      </w:r>
-    </w:p>
-    <w:p>
-      <w:r>
-        <w:t xml:space="preserve">      Controller Action: simple/</w:t>
-      </w:r>
-      <w:proofErr w:type="spellStart"/>
-      <w:r>
-        <w:t>events#new</w:t>
-      </w:r>
-      <w:proofErr w:type="spellEnd"/>
-    </w:p>
-    <w:p>
-      <w:r>
-        <w:t xml:space="preserve">      View Code: simple/events/_</w:t>
-      </w:r>
-      <w:proofErr w:type="spellStart"/>
-      <w:r>
-        <w:t>new.html.erb</w:t>
-      </w:r>
-      <w:proofErr w:type="spellEnd"/>
-    </w:p>
-    <w:p>
-      <w:r>
-        <w:t xml:space="preserve">      What Happens: nothing</w:t>
-      </w:r>
-    </w:p>
-    <w:p/>
-    <w:p>
-      <w:r>
-        <w:t xml:space="preserve">    Step 2: </w:t>
-      </w:r>
-      <w:proofErr w:type="spellStart"/>
-      <w:r>
-        <w:t>Submiting</w:t>
-      </w:r>
-      <w:proofErr w:type="spellEnd"/>
-      <w:r>
-        <w:t xml:space="preserve"> Event Info</w:t>
-      </w:r>
-    </w:p>
-    <w:p>
-      <w:r>
-        <w:t xml:space="preserve">      Controller Action: simple/</w:t>
-      </w:r>
-      <w:proofErr w:type="spellStart"/>
-      <w:r>
-        <w:t>events#create</w:t>
+        <w:t>Voting on a Simple/Anything Goes Event</w:t>
+      </w:r>
+    </w:p>
+    <w:p/>
+    <w:p>
+      <w:pPr>
+        <w:rPr>
+          <w:b/>
+        </w:rPr>
+      </w:pPr>
+      <w:r>
+        <w:t xml:space="preserve">    </w:t>
+      </w:r>
+      <w:r>
+        <w:rPr>
+          <w:b/>
+        </w:rPr>
+        <w:t>Step 1: Clicking on choices</w:t>
+      </w:r>
+    </w:p>
+    <w:p>
+      <w:r>
+        <w:t xml:space="preserve">      Controller Action: </w:t>
+      </w:r>
+      <w:proofErr w:type="spellStart"/>
+      <w:r>
+        <w:t>choices#index</w:t>
+      </w:r>
+      <w:proofErr w:type="spellEnd"/>
+    </w:p>
+    <w:p>
+      <w:r>
+        <w:t xml:space="preserve">      View Code: choices/index</w:t>
+      </w:r>
+    </w:p>
+    <w:p>
+      <w:r>
+        <w:t xml:space="preserve">      What Happens: This time, clicking on choices does not make </w:t>
+      </w:r>
+      <w:proofErr w:type="spellStart"/>
+      <w:proofErr w:type="gramStart"/>
+      <w:r>
+        <w:t>ajax</w:t>
+      </w:r>
+      <w:proofErr w:type="spellEnd"/>
+      <w:proofErr w:type="gramEnd"/>
+      <w:r>
+        <w:t xml:space="preserve"> calls to the backend. Clicking on choices simply toggles the html classes to make them appear selected. Votes are not saved until user </w:t>
+      </w:r>
+      <w:proofErr w:type="gramStart"/>
+      <w:r>
+        <w:t>hit's</w:t>
+      </w:r>
+      <w:proofErr w:type="gramEnd"/>
+      <w:r>
+        <w:t xml:space="preserve"> submit.</w:t>
+      </w:r>
+    </w:p>
+    <w:p/>
+    <w:p>
+      <w:pPr>
+        <w:rPr>
+          <w:b/>
+        </w:rPr>
+      </w:pPr>
+      <w:r>
+        <w:t xml:space="preserve">    </w:t>
+      </w:r>
+      <w:r>
+        <w:rPr>
+          <w:b/>
+        </w:rPr>
+        <w:t>Step 2: Clicking Submit</w:t>
+      </w:r>
+    </w:p>
+    <w:p>
+      <w:r>
+        <w:t xml:space="preserve">      Controller Action: </w:t>
+      </w:r>
+      <w:proofErr w:type="spellStart"/>
+      <w:r>
+        <w:t>polls#vote</w:t>
       </w:r>
       <w:proofErr w:type="spellEnd"/>
     </w:p>
@@ -424,348 +1054,143 @@
     </w:p>
     <w:p>
       <w:r>
-        <w:t xml:space="preserve">      What Happens: An event along with its choices is created with the submitted </w:t>
-      </w:r>
-      <w:proofErr w:type="spellStart"/>
-      <w:r>
-        <w:t>params</w:t>
-      </w:r>
-      <w:proofErr w:type="spellEnd"/>
-      <w:r>
-        <w:t>.</w:t>
-      </w:r>
-    </w:p>
-    <w:p>
-      <w:r>
-        <w:t xml:space="preserve">      Choices are also assigned a question value and a </w:t>
-      </w:r>
-      <w:proofErr w:type="spellStart"/>
-      <w:r>
-        <w:t>choice_type</w:t>
-      </w:r>
-      <w:proofErr w:type="spellEnd"/>
-      <w:r>
-        <w:t xml:space="preserve"> value depending on what was filled out in the form. </w:t>
-      </w:r>
-      <w:proofErr w:type="spellStart"/>
+        <w:t xml:space="preserve">      What Happens: All selected choices for the poll are submitted at once and updated. No bot action occurs. </w:t>
+      </w:r>
+    </w:p>
+    <w:p/>
+    <w:p>
+      <w:pPr>
+        <w:rPr>
+          <w:b/>
+          <w:sz w:val="32"/>
+          <w:szCs w:val="32"/>
+        </w:rPr>
+      </w:pPr>
+      <w:r>
+        <w:rPr>
+          <w:b/>
+          <w:sz w:val="32"/>
+          <w:szCs w:val="32"/>
+        </w:rPr>
+        <w:t xml:space="preserve">How the </w:t>
+      </w:r>
+      <w:proofErr w:type="spellStart"/>
+      <w:r>
+        <w:rPr>
+          <w:b/>
+          <w:sz w:val="32"/>
+          <w:szCs w:val="32"/>
+        </w:rPr>
+        <w:t>Opentable</w:t>
+      </w:r>
+      <w:proofErr w:type="spellEnd"/>
+      <w:r>
+        <w:rPr>
+          <w:b/>
+          <w:sz w:val="32"/>
+          <w:szCs w:val="32"/>
+        </w:rPr>
+        <w:t xml:space="preserve"> Bot Interaction Works</w:t>
+      </w:r>
+    </w:p>
+    <w:p/>
+    <w:p>
+      <w:r>
+        <w:t xml:space="preserve">  When a poll's choice's '</w:t>
+      </w:r>
+      <w:proofErr w:type="spellStart"/>
+      <w:r>
+        <w:t>yes_count</w:t>
+      </w:r>
+      <w:proofErr w:type="spellEnd"/>
+      <w:r>
+        <w:t xml:space="preserve">' becomes equal to it's parent event's 'threshold' for the first time, it triggers an </w:t>
+      </w:r>
+      <w:proofErr w:type="spellStart"/>
+      <w:r>
+        <w:t>api</w:t>
+      </w:r>
+      <w:proofErr w:type="spellEnd"/>
+      <w:r>
+        <w:t xml:space="preserve"> call to the </w:t>
+      </w:r>
+      <w:proofErr w:type="spellStart"/>
+      <w:r>
+        <w:t>Opentable</w:t>
+      </w:r>
+      <w:proofErr w:type="spellEnd"/>
+      <w:r>
+        <w:t xml:space="preserve"> bot hosted on another web app. The bot uses the choice and the event's info to book a reservation within the time range specified by the </w:t>
+      </w:r>
+      <w:proofErr w:type="spellStart"/>
+      <w:r>
+        <w:t>instagator</w:t>
+      </w:r>
+      <w:proofErr w:type="spellEnd"/>
+      <w:r>
+        <w:t xml:space="preserve"> when they first created the event. </w:t>
+      </w:r>
+    </w:p>
+    <w:p/>
+    <w:p>
+      <w:r>
+        <w:t xml:space="preserve">  If successful, the event's '</w:t>
+      </w:r>
+      <w:proofErr w:type="spellStart"/>
+      <w:r>
+        <w:t>current_choice</w:t>
+      </w:r>
+      <w:proofErr w:type="spellEnd"/>
+      <w:r>
+        <w:t xml:space="preserve">' attribute is updated with the selected choice's 'value' attribute, and </w:t>
+      </w:r>
       <w:proofErr w:type="gramStart"/>
       <w:r>
-        <w:t>choice</w:t>
+        <w:t xml:space="preserve">the </w:t>
+      </w:r>
+      <w:proofErr w:type="spellStart"/>
+      <w:r>
+        <w:t>instagator</w:t>
+      </w:r>
+      <w:proofErr w:type="spellEnd"/>
+      <w:r>
+        <w:t xml:space="preserve"> is emailed by Opentable.com</w:t>
       </w:r>
       <w:proofErr w:type="gramEnd"/>
       <w:r>
-        <w:t>_type</w:t>
-      </w:r>
-      <w:proofErr w:type="spellEnd"/>
-      <w:r>
-        <w:t xml:space="preserve"> is used to distinguish between an </w:t>
-      </w:r>
-      <w:proofErr w:type="spellStart"/>
-      <w:r>
-        <w:t>opentable</w:t>
-      </w:r>
-      <w:proofErr w:type="spellEnd"/>
-      <w:r>
-        <w:t xml:space="preserve"> choice and a simple/anything goes choice. </w:t>
-      </w:r>
-    </w:p>
-    <w:p>
-      <w:r>
-        <w:t xml:space="preserve">  </w:t>
-      </w:r>
-    </w:p>
-    <w:p>
-      <w:r>
-        <w:t>How Voting Works</w:t>
-      </w:r>
-    </w:p>
-    <w:p>
-      <w:r>
-        <w:t xml:space="preserve">  </w:t>
-      </w:r>
-    </w:p>
-    <w:p>
-      <w:r>
-        <w:t xml:space="preserve">  Voting on an </w:t>
-      </w:r>
-      <w:proofErr w:type="spellStart"/>
-      <w:r>
-        <w:t>Opentable</w:t>
-      </w:r>
-      <w:proofErr w:type="spellEnd"/>
-      <w:r>
-        <w:t xml:space="preserve"> Event</w:t>
-      </w:r>
-    </w:p>
-    <w:p/>
-    <w:p>
-      <w:r>
-        <w:t xml:space="preserve">    Step 1: </w:t>
-      </w:r>
-      <w:proofErr w:type="spellStart"/>
-      <w:r>
-        <w:t>Upvote</w:t>
-      </w:r>
-      <w:proofErr w:type="spellEnd"/>
-      <w:r>
-        <w:t>/</w:t>
-      </w:r>
-      <w:proofErr w:type="spellStart"/>
-      <w:r>
-        <w:t>Downvoting</w:t>
-      </w:r>
-      <w:proofErr w:type="spellEnd"/>
-      <w:r>
-        <w:t xml:space="preserve"> Choices</w:t>
-      </w:r>
-    </w:p>
-    <w:p>
-      <w:r>
-        <w:t xml:space="preserve">      Controller Action: </w:t>
-      </w:r>
-      <w:proofErr w:type="spellStart"/>
-      <w:r>
-        <w:t>choices#index</w:t>
-      </w:r>
-      <w:proofErr w:type="spellEnd"/>
-    </w:p>
-    <w:p>
-      <w:r>
-        <w:t xml:space="preserve">      View Code: choices/index</w:t>
-      </w:r>
-    </w:p>
-    <w:p>
-      <w:r>
-        <w:t xml:space="preserve">      What Happens: Each click on </w:t>
-      </w:r>
-      <w:proofErr w:type="spellStart"/>
-      <w:r>
-        <w:t>upvote</w:t>
-      </w:r>
-      <w:proofErr w:type="spellEnd"/>
-      <w:r>
-        <w:t xml:space="preserve"> and </w:t>
-      </w:r>
-      <w:proofErr w:type="spellStart"/>
-      <w:r>
-        <w:t>downvote</w:t>
-      </w:r>
-      <w:proofErr w:type="spellEnd"/>
-      <w:r>
-        <w:t xml:space="preserve"> modifies the 'yes' </w:t>
+        <w:t>. If not successful, the event's '</w:t>
+      </w:r>
+      <w:proofErr w:type="spellStart"/>
+      <w:r>
+        <w:t>processing_choice</w:t>
+      </w:r>
+      <w:proofErr w:type="spellEnd"/>
+      <w:r>
+        <w:t xml:space="preserve">' attribute is updated with the selected choice's 'value' attribute, and the </w:t>
+      </w:r>
+      <w:proofErr w:type="spellStart"/>
+      <w:r>
+        <w:t>instagator</w:t>
+      </w:r>
+      <w:proofErr w:type="spellEnd"/>
+      <w:r>
+        <w:t xml:space="preserve"> is emailed a </w:t>
       </w:r>
       <w:proofErr w:type="spellStart"/>
       <w:proofErr w:type="gramStart"/>
       <w:r>
-        <w:t>boolean</w:t>
+        <w:t>url</w:t>
       </w:r>
       <w:proofErr w:type="spellEnd"/>
       <w:proofErr w:type="gramEnd"/>
       <w:r>
-        <w:t xml:space="preserve"> attribute on the choice. The choice's new </w:t>
-      </w:r>
-      <w:proofErr w:type="spellStart"/>
-      <w:r>
-        <w:t>yes_count</w:t>
-      </w:r>
-      <w:proofErr w:type="spellEnd"/>
-      <w:r>
-        <w:t xml:space="preserve"> is then displayed via </w:t>
-      </w:r>
-      <w:proofErr w:type="spellStart"/>
-      <w:proofErr w:type="gramStart"/>
-      <w:r>
-        <w:t>ajax</w:t>
-      </w:r>
-      <w:proofErr w:type="spellEnd"/>
-      <w:proofErr w:type="gramEnd"/>
-      <w:r>
-        <w:t>.</w:t>
-      </w:r>
-    </w:p>
-    <w:p/>
-    <w:p>
-      <w:r>
-        <w:t xml:space="preserve">    Step 2: Clicking Submit</w:t>
-      </w:r>
-    </w:p>
-    <w:p>
-      <w:r>
-        <w:t xml:space="preserve">      Controller Action: </w:t>
-      </w:r>
-      <w:proofErr w:type="spellStart"/>
-      <w:r>
-        <w:t>choices#decide_vote</w:t>
-      </w:r>
-      <w:proofErr w:type="spellEnd"/>
-    </w:p>
-    <w:p>
-      <w:r>
-        <w:t xml:space="preserve">      View Code: none</w:t>
-      </w:r>
-    </w:p>
-    <w:p>
-      <w:r>
-        <w:t xml:space="preserve">      </w:t>
-      </w:r>
-      <w:proofErr w:type="gramStart"/>
-      <w:r>
-        <w:t>What Happens: All votes for the choice's event are tallied up.</w:t>
-      </w:r>
-      <w:proofErr w:type="gramEnd"/>
-      <w:r>
-        <w:t xml:space="preserve"> If the </w:t>
-      </w:r>
-      <w:proofErr w:type="gramStart"/>
-      <w:r>
-        <w:t>choice</w:t>
-      </w:r>
-      <w:proofErr w:type="gramEnd"/>
-      <w:r>
-        <w:t xml:space="preserve"> with the highest number of 'yes' votes has exceeded the event's 'threshold' attribute. An </w:t>
-      </w:r>
-      <w:proofErr w:type="spellStart"/>
-      <w:proofErr w:type="gramStart"/>
-      <w:r>
-        <w:t>api</w:t>
-      </w:r>
-      <w:proofErr w:type="spellEnd"/>
-      <w:proofErr w:type="gramEnd"/>
-      <w:r>
-        <w:t xml:space="preserve"> call is made to the </w:t>
-      </w:r>
-      <w:proofErr w:type="spellStart"/>
-      <w:r>
-        <w:t>opentable</w:t>
-      </w:r>
-      <w:proofErr w:type="spellEnd"/>
-      <w:r>
-        <w:t xml:space="preserve"> bot to book the reservation This is done in </w:t>
-      </w:r>
-      <w:proofErr w:type="spellStart"/>
-      <w:r>
-        <w:t>opentable#reserve</w:t>
-      </w:r>
-      <w:proofErr w:type="spellEnd"/>
-    </w:p>
-    <w:p/>
-    <w:p>
-      <w:r>
-        <w:t xml:space="preserve">  Voting on a Simple/Anything Goes Event</w:t>
-      </w:r>
-    </w:p>
-    <w:p/>
-    <w:p>
-      <w:r>
-        <w:t xml:space="preserve">    Step 1: Clicking on choices</w:t>
-      </w:r>
-    </w:p>
-    <w:p>
-      <w:r>
-        <w:t xml:space="preserve">      Controller Action: </w:t>
-      </w:r>
-      <w:proofErr w:type="spellStart"/>
-      <w:r>
-        <w:t>choices#index</w:t>
-      </w:r>
-      <w:proofErr w:type="spellEnd"/>
-    </w:p>
-    <w:p>
-      <w:r>
-        <w:t xml:space="preserve">      View Code: choices/index</w:t>
-      </w:r>
-    </w:p>
-    <w:p>
-      <w:r>
-        <w:t xml:space="preserve">      What Happens: This time, clicking on choices does not make </w:t>
-      </w:r>
-      <w:proofErr w:type="spellStart"/>
-      <w:proofErr w:type="gramStart"/>
-      <w:r>
-        <w:t>ajax</w:t>
-      </w:r>
-      <w:proofErr w:type="spellEnd"/>
-      <w:proofErr w:type="gramEnd"/>
-      <w:r>
-        <w:t xml:space="preserve"> calls to the backend. Clicking on choices simply toggles the html classes to make them appear selected. Votes are not saved until user </w:t>
-      </w:r>
-      <w:proofErr w:type="gramStart"/>
-      <w:r>
-        <w:t>hit's</w:t>
-      </w:r>
-      <w:proofErr w:type="gramEnd"/>
-      <w:r>
-        <w:t xml:space="preserve"> submit.</w:t>
-      </w:r>
-    </w:p>
-    <w:p/>
-    <w:p>
-      <w:r>
-        <w:t xml:space="preserve">    Step 2: Clicking Submit</w:t>
-      </w:r>
-    </w:p>
-    <w:p>
-      <w:r>
-        <w:t xml:space="preserve">      Controller Action: </w:t>
-      </w:r>
-      <w:proofErr w:type="spellStart"/>
-      <w:r>
-        <w:t>polls#vote</w:t>
-      </w:r>
-      <w:proofErr w:type="spellEnd"/>
-    </w:p>
-    <w:p>
-      <w:r>
-        <w:t xml:space="preserve">      View Code: none</w:t>
-      </w:r>
-    </w:p>
-    <w:p>
-      <w:r>
-        <w:t xml:space="preserve">      What Happens: All selected choices for the poll are submitted at once and updated. No bot action occurs. </w:t>
-      </w:r>
-    </w:p>
-    <w:p/>
-    <w:p>
-      <w:r>
-        <w:t xml:space="preserve">How the </w:t>
-      </w:r>
-      <w:proofErr w:type="spellStart"/>
-      <w:r>
-        <w:t>Opentable</w:t>
-      </w:r>
-      <w:proofErr w:type="spellEnd"/>
-      <w:r>
-        <w:t xml:space="preserve"> Bot Interaction Works</w:t>
-      </w:r>
-    </w:p>
-    <w:p/>
-    <w:p>
-      <w:r>
-        <w:t xml:space="preserve">  When a poll's choice's '</w:t>
-      </w:r>
-      <w:proofErr w:type="spellStart"/>
-      <w:r>
-        <w:t>yes_count</w:t>
-      </w:r>
-      <w:proofErr w:type="spellEnd"/>
-      <w:r>
-        <w:t xml:space="preserve">' becomes equal to it's parent event's 'threshold' for the first time, it triggers an </w:t>
-      </w:r>
-      <w:proofErr w:type="spellStart"/>
-      <w:r>
-        <w:t>api</w:t>
-      </w:r>
-      <w:proofErr w:type="spellEnd"/>
-      <w:r>
-        <w:t xml:space="preserve"> call to the </w:t>
-      </w:r>
-      <w:proofErr w:type="spellStart"/>
-      <w:r>
-        <w:t>Opentable</w:t>
-      </w:r>
-      <w:proofErr w:type="spellEnd"/>
-      <w:r>
-        <w:t xml:space="preserve"> bot hosted on another web app. The bot uses the choice and the event's info to book a reservation within the time range specified by the </w:t>
+        <w:t xml:space="preserve"> by which he can make the reservation manually. </w:t>
+      </w:r>
+    </w:p>
+    <w:p/>
+    <w:p>
+      <w:r>
+        <w:t xml:space="preserve">A separate email is sent out to site staff containing the necessary information to make the reservation manually on behalf of the </w:t>
       </w:r>
       <w:proofErr w:type="spellStart"/>
       <w:r>
@@ -773,248 +1198,212 @@
       </w:r>
       <w:proofErr w:type="spellEnd"/>
       <w:r>
-        <w:t xml:space="preserve"> when they first created the event. </w:t>
-      </w:r>
-    </w:p>
-    <w:p/>
-    <w:p>
-      <w:r>
-        <w:t xml:space="preserve">  If successful, the event's '</w:t>
-      </w:r>
-      <w:proofErr w:type="spellStart"/>
-      <w:r>
-        <w:t>current_choice</w:t>
-      </w:r>
-      <w:proofErr w:type="spellEnd"/>
-      <w:r>
-        <w:t xml:space="preserve">' attribute is updated with the selected choice's 'value' attribute, and </w:t>
-      </w:r>
-      <w:proofErr w:type="gramStart"/>
-      <w:r>
-        <w:t xml:space="preserve">the </w:t>
-      </w:r>
-      <w:proofErr w:type="spellStart"/>
-      <w:r>
-        <w:t>instagator</w:t>
-      </w:r>
-      <w:proofErr w:type="spellEnd"/>
-      <w:r>
-        <w:t xml:space="preserve"> is emailed by Opentable.com</w:t>
-      </w:r>
-      <w:proofErr w:type="gramEnd"/>
-      <w:r>
-        <w:t>. If not successful, the event's '</w:t>
-      </w:r>
-      <w:proofErr w:type="spellStart"/>
-      <w:r>
-        <w:t>processing_choice</w:t>
-      </w:r>
-      <w:proofErr w:type="spellEnd"/>
-      <w:r>
-        <w:t xml:space="preserve">' attribute is updated with the selected choice's 'value' attribute, and the </w:t>
-      </w:r>
-      <w:proofErr w:type="spellStart"/>
-      <w:r>
-        <w:t>instagator</w:t>
-      </w:r>
-      <w:proofErr w:type="spellEnd"/>
-      <w:r>
-        <w:t xml:space="preserve"> is emailed a </w:t>
-      </w:r>
-      <w:proofErr w:type="spellStart"/>
-      <w:proofErr w:type="gramStart"/>
-      <w:r>
-        <w:t>url</w:t>
-      </w:r>
-      <w:proofErr w:type="spellEnd"/>
-      <w:proofErr w:type="gramEnd"/>
-      <w:r>
-        <w:t xml:space="preserve"> by which he can make the reservation manually. A separate email is sent out to site staff containing the necessary information to make the reservation manually on behalf of the </w:t>
-      </w:r>
-      <w:proofErr w:type="spellStart"/>
-      <w:r>
-        <w:t>instagator</w:t>
-      </w:r>
-      <w:proofErr w:type="spellEnd"/>
-      <w:r>
         <w:t xml:space="preserve">. </w:t>
       </w:r>
     </w:p>
     <w:p/>
     <w:p/>
     <w:p>
-      <w:proofErr w:type="spellStart"/>
-      <w:r>
-        <w:t>Coffeescript</w:t>
-      </w:r>
-      <w:proofErr w:type="spellEnd"/>
-    </w:p>
-    <w:p>
-      <w:r>
-        <w:t xml:space="preserve">  </w:t>
-      </w:r>
-    </w:p>
-    <w:p>
-      <w:r>
-        <w:t xml:space="preserve">  </w:t>
-      </w:r>
-      <w:proofErr w:type="spellStart"/>
-      <w:r>
-        <w:t>Coffeescript</w:t>
-      </w:r>
-      <w:proofErr w:type="spellEnd"/>
-      <w:r>
-        <w:t xml:space="preserve"> files are named according to </w:t>
-      </w:r>
-      <w:proofErr w:type="gramStart"/>
-      <w:r>
-        <w:t xml:space="preserve">the </w:t>
-      </w:r>
-      <w:proofErr w:type="spellStart"/>
-      <w:r>
-        <w:t>the</w:t>
-      </w:r>
-      <w:proofErr w:type="spellEnd"/>
-      <w:proofErr w:type="gramEnd"/>
-      <w:r>
-        <w:t xml:space="preserve"> controller action they are related to.</w:t>
-      </w:r>
-    </w:p>
-    <w:p/>
-    <w:p>
-      <w:r>
-        <w:t xml:space="preserve">  Some notes on simple/</w:t>
-      </w:r>
-      <w:proofErr w:type="spellStart"/>
-      <w:r>
-        <w:t>events_new.js.coffee</w:t>
-      </w:r>
-      <w:proofErr w:type="spellEnd"/>
-      <w:r>
-        <w:t xml:space="preserve"> to help with any refactoring and changes that might need to be implemented in the future:</w:t>
-      </w:r>
-    </w:p>
-    <w:p/>
-    <w:p>
-      <w:r>
-        <w:t xml:space="preserve">    The simple events form creates choices using a </w:t>
-      </w:r>
-      <w:proofErr w:type="spellStart"/>
-      <w:r>
-        <w:t>datepicker</w:t>
-      </w:r>
-      <w:proofErr w:type="spellEnd"/>
-      <w:r>
-        <w:t xml:space="preserve"> and a text choice picker.</w:t>
-      </w:r>
-    </w:p>
-    <w:p/>
-    <w:p>
-      <w:r>
-        <w:t xml:space="preserve">    The </w:t>
-      </w:r>
-      <w:proofErr w:type="spellStart"/>
-      <w:r>
-        <w:t>datepicker</w:t>
-      </w:r>
-      <w:proofErr w:type="spellEnd"/>
-      <w:r>
-        <w:t xml:space="preserve"> is actually two </w:t>
-      </w:r>
-      <w:proofErr w:type="spellStart"/>
-      <w:r>
-        <w:t>datepickers</w:t>
-      </w:r>
-      <w:proofErr w:type="spellEnd"/>
-      <w:r>
-        <w:t xml:space="preserve"> for the purpose of displaying two months. In order for this to function properly, the </w:t>
-      </w:r>
-      <w:proofErr w:type="spellStart"/>
-      <w:r>
-        <w:t>datepickers</w:t>
-      </w:r>
-      <w:proofErr w:type="spellEnd"/>
-      <w:r>
-        <w:t xml:space="preserve"> need to be synced. This means changing the month on one </w:t>
-      </w:r>
-      <w:proofErr w:type="spellStart"/>
-      <w:r>
-        <w:t>datepicker</w:t>
-      </w:r>
-      <w:proofErr w:type="spellEnd"/>
-      <w:r>
-        <w:t xml:space="preserve">, needs to shift the other in the same direction as well. Setting a date on one should set the date on the other as well. </w:t>
-      </w:r>
-      <w:proofErr w:type="gramStart"/>
-      <w:r>
-        <w:t xml:space="preserve">This was done by creating callback functions for the </w:t>
-      </w:r>
-      <w:proofErr w:type="spellStart"/>
-      <w:r>
-        <w:t>changeMonth</w:t>
-      </w:r>
-      <w:proofErr w:type="spellEnd"/>
-      <w:r>
-        <w:t xml:space="preserve"> and </w:t>
-      </w:r>
-      <w:proofErr w:type="spellStart"/>
-      <w:r>
-        <w:t>changeDay</w:t>
-      </w:r>
-      <w:proofErr w:type="spellEnd"/>
-      <w:r>
-        <w:t xml:space="preserve"> events on both </w:t>
-      </w:r>
-      <w:proofErr w:type="spellStart"/>
-      <w:r>
-        <w:t>datepickers</w:t>
-      </w:r>
-      <w:proofErr w:type="spellEnd"/>
-      <w:proofErr w:type="gramEnd"/>
-      <w:r>
-        <w:t xml:space="preserve">. </w:t>
-      </w:r>
-    </w:p>
-    <w:p>
-      <w:r>
-        <w:t xml:space="preserve">    All questions in the form share a single </w:t>
-      </w:r>
-      <w:proofErr w:type="spellStart"/>
-      <w:r>
-        <w:t>datepicker</w:t>
-      </w:r>
-      <w:proofErr w:type="spellEnd"/>
-      <w:r>
-        <w:t xml:space="preserve"> and text choice picker div. They are refreshed after creating a question. And when a user clicks in to edit a question, the data is read from hidden input fields in the div to populate the text/date choice </w:t>
-      </w:r>
-      <w:proofErr w:type="spellStart"/>
-      <w:proofErr w:type="gramStart"/>
-      <w:r>
-        <w:t>picker.This</w:t>
-      </w:r>
-      <w:proofErr w:type="spellEnd"/>
-      <w:proofErr w:type="gramEnd"/>
-      <w:r>
-        <w:t xml:space="preserve"> gives off the effect that each question has it's own choice picker when it's actually just two that are moving around.</w:t>
-      </w:r>
-    </w:p>
-    <w:p/>
-    <w:p>
-      <w:r>
-        <w:t xml:space="preserve">    Submitting a question saves the selected choices into the hidden input fields nested in the question </w:t>
-      </w:r>
-      <w:proofErr w:type="spellStart"/>
-      <w:r>
-        <w:t>divs.</w:t>
-      </w:r>
-      <w:proofErr w:type="spellEnd"/>
-      <w:r>
-        <w:t xml:space="preserve"> Submitting the entire form saves the entered questions into another hidden input fi</w:t>
+      <w:pPr>
+        <w:rPr>
+          <w:color w:val="0000FF"/>
+          <w:sz w:val="40"/>
+          <w:szCs w:val="40"/>
+        </w:rPr>
+      </w:pPr>
+      <w:r>
+        <w:rPr>
+          <w:color w:val="0000FF"/>
+          <w:sz w:val="40"/>
+          <w:szCs w:val="40"/>
+        </w:rPr>
+        <w:t xml:space="preserve">The </w:t>
       </w:r>
       <w:bookmarkStart w:id="0" w:name="_GoBack"/>
       <w:bookmarkEnd w:id="0"/>
-      <w:r>
-        <w:t xml:space="preserve">eld. These fields are parsed by </w:t>
+      <w:proofErr w:type="spellStart"/>
+      <w:r>
+        <w:rPr>
+          <w:color w:val="0000FF"/>
+          <w:sz w:val="40"/>
+          <w:szCs w:val="40"/>
+        </w:rPr>
+        <w:t>Coffeescript</w:t>
+      </w:r>
+      <w:proofErr w:type="spellEnd"/>
+    </w:p>
+    <w:p>
+      <w:r>
+        <w:t xml:space="preserve">  </w:t>
+      </w:r>
+    </w:p>
+    <w:p>
+      <w:r>
+        <w:t xml:space="preserve">  </w:t>
+      </w:r>
+      <w:proofErr w:type="spellStart"/>
+      <w:r>
+        <w:t>Coffeescript</w:t>
+      </w:r>
+      <w:proofErr w:type="spellEnd"/>
+      <w:r>
+        <w:t xml:space="preserve"> </w:t>
+      </w:r>
+      <w:r>
+        <w:t>files are named according to</w:t>
+      </w:r>
+      <w:r>
+        <w:t xml:space="preserve"> </w:t>
+      </w:r>
+      <w:proofErr w:type="spellStart"/>
+      <w:r>
+        <w:t>the</w:t>
+      </w:r>
+      <w:proofErr w:type="spellEnd"/>
+      <w:r>
+        <w:t xml:space="preserve"> controller action they are related to.</w:t>
+      </w:r>
+    </w:p>
+    <w:p/>
+    <w:p>
+      <w:pPr>
+        <w:ind w:left="100"/>
+      </w:pPr>
+      <w:r>
+        <w:t>Some notes on simple/</w:t>
+      </w:r>
+      <w:proofErr w:type="spellStart"/>
+      <w:r>
+        <w:t>events_new.js.coffee</w:t>
+      </w:r>
+      <w:proofErr w:type="spellEnd"/>
+      <w:r>
+        <w:t xml:space="preserve"> to help with any refactoring and changes that might need to be implemented in the future:</w:t>
+      </w:r>
+    </w:p>
+    <w:p/>
+    <w:p>
+      <w:pPr>
+        <w:ind w:left="220"/>
+      </w:pPr>
+      <w:r>
+        <w:t xml:space="preserve">The simple events form creates choices using a </w:t>
+      </w:r>
+      <w:proofErr w:type="spellStart"/>
+      <w:r>
+        <w:t>datepicker</w:t>
+      </w:r>
+      <w:proofErr w:type="spellEnd"/>
+      <w:r>
+        <w:t xml:space="preserve"> and a text choice picker.</w:t>
+      </w:r>
+    </w:p>
+    <w:p/>
+    <w:p>
+      <w:r>
+        <w:t xml:space="preserve">    The </w:t>
+      </w:r>
+      <w:proofErr w:type="spellStart"/>
+      <w:r>
+        <w:t>datepicker</w:t>
+      </w:r>
+      <w:proofErr w:type="spellEnd"/>
+      <w:r>
+        <w:t xml:space="preserve"> is actually two </w:t>
+      </w:r>
+      <w:proofErr w:type="spellStart"/>
+      <w:r>
+        <w:t>datepickers</w:t>
+      </w:r>
+      <w:proofErr w:type="spellEnd"/>
+      <w:r>
+        <w:t xml:space="preserve"> for the purpose of displaying two months. In order for this to function properly, the </w:t>
+      </w:r>
+      <w:proofErr w:type="spellStart"/>
+      <w:r>
+        <w:t>datepickers</w:t>
+      </w:r>
+      <w:proofErr w:type="spellEnd"/>
+      <w:r>
+        <w:t xml:space="preserve"> need to be synced. </w:t>
+      </w:r>
+      <w:r>
+        <w:lastRenderedPageBreak/>
+        <w:t xml:space="preserve">This means changing the month on one </w:t>
+      </w:r>
+      <w:proofErr w:type="spellStart"/>
+      <w:r>
+        <w:t>datepicker</w:t>
+      </w:r>
+      <w:proofErr w:type="spellEnd"/>
+      <w:r>
+        <w:t xml:space="preserve">, needs to shift the other in the same direction as well. Setting a date on one should set the date on the other as well. </w:t>
+      </w:r>
+      <w:proofErr w:type="gramStart"/>
+      <w:r>
+        <w:t xml:space="preserve">This was done by creating callback functions for the </w:t>
+      </w:r>
+      <w:proofErr w:type="spellStart"/>
+      <w:r>
+        <w:t>changeMonth</w:t>
+      </w:r>
+      <w:proofErr w:type="spellEnd"/>
+      <w:r>
+        <w:t xml:space="preserve"> and </w:t>
+      </w:r>
+      <w:proofErr w:type="spellStart"/>
+      <w:r>
+        <w:t>changeDay</w:t>
+      </w:r>
+      <w:proofErr w:type="spellEnd"/>
+      <w:r>
+        <w:t xml:space="preserve"> events on both </w:t>
+      </w:r>
+      <w:proofErr w:type="spellStart"/>
+      <w:r>
+        <w:t>datepickers</w:t>
+      </w:r>
+      <w:proofErr w:type="spellEnd"/>
+      <w:proofErr w:type="gramEnd"/>
+      <w:r>
+        <w:t xml:space="preserve">. </w:t>
+      </w:r>
+    </w:p>
+    <w:p>
+      <w:r>
+        <w:t xml:space="preserve">    All questions in the form share a single </w:t>
+      </w:r>
+      <w:proofErr w:type="spellStart"/>
+      <w:r>
+        <w:t>datepicker</w:t>
+      </w:r>
+      <w:proofErr w:type="spellEnd"/>
+      <w:r>
+        <w:t xml:space="preserve"> and text choice picker div. They are refreshed after creating a question. And when a user clicks in to edit a question, the data is read from hidden input fields in the div to populate the text/date choice </w:t>
+      </w:r>
+      <w:proofErr w:type="spellStart"/>
+      <w:proofErr w:type="gramStart"/>
+      <w:r>
+        <w:t>picker.This</w:t>
+      </w:r>
+      <w:proofErr w:type="spellEnd"/>
+      <w:proofErr w:type="gramEnd"/>
+      <w:r>
+        <w:t xml:space="preserve"> gives off the effect that each question has it's own choice picker when it's actually just two that are moving around.</w:t>
+      </w:r>
+    </w:p>
+    <w:p/>
+    <w:p>
+      <w:r>
+        <w:t xml:space="preserve">    Submitting a question saves the selected choices into the hidden input fields nested in the question </w:t>
+      </w:r>
+      <w:proofErr w:type="spellStart"/>
+      <w:r>
+        <w:t>divs.</w:t>
+      </w:r>
+      <w:proofErr w:type="spellEnd"/>
+      <w:r>
+        <w:t xml:space="preserve"> Submitting the entire form saves the entered questions into another hidden input field. These fields are parsed by </w:t>
       </w:r>
       <w:proofErr w:type="spellStart"/>
       <w:r>
@@ -1025,9 +1414,6 @@
         <w:t xml:space="preserve"> to create an event as well as it's choices. </w:t>
       </w:r>
     </w:p>
-    <w:p/>
-    <w:p/>
-    <w:p/>
     <w:p/>
     <w:p/>
     <w:p/>

</xml_diff>